<commit_message>
result report to schools
</commit_message>
<xml_diff>
--- a/src/java/ReportGeneration/Reports/ResultsSchool.docx
+++ b/src/java/ReportGeneration/Reports/ResultsSchool.docx
@@ -4,6 +4,73 @@
   <w:body>
     <w:p>
       <w:pPr>
+        <w:spacing w:after="0"/>
+        <w:jc w:val="center"/>
+        <w:rPr>
+          <w:b/>
+          <w:bCs/>
+          <w:sz w:val="32"/>
+          <w:szCs w:val="32"/>
+        </w:rPr>
+      </w:pPr>
+      <w:r>
+        <w:rPr>
+          <w:b/>
+          <w:bCs/>
+          <w:sz w:val="32"/>
+          <w:szCs w:val="32"/>
+        </w:rPr>
+        <w:fldChar w:fldCharType="begin"/>
+      </w:r>
+      <w:r>
+        <w:rPr>
+          <w:b/>
+          <w:bCs/>
+          <w:sz w:val="32"/>
+          <w:szCs w:val="32"/>
+        </w:rPr>
+        <w:instrText xml:space="preserve"> MERGEFIELD  "#foreach($sch in $schools)"  \* MERGEFORMAT </w:instrText>
+      </w:r>
+      <w:r>
+        <w:rPr>
+          <w:b/>
+          <w:bCs/>
+          <w:sz w:val="32"/>
+          <w:szCs w:val="32"/>
+        </w:rPr>
+        <w:fldChar w:fldCharType="separate"/>
+      </w:r>
+      <w:r>
+        <w:rPr>
+          <w:b/>
+          <w:bCs/>
+          <w:noProof/>
+          <w:sz w:val="32"/>
+          <w:szCs w:val="32"/>
+        </w:rPr>
+        <w:t>«#foreach($sch in $schools)»</w:t>
+      </w:r>
+      <w:r>
+        <w:rPr>
+          <w:b/>
+          <w:bCs/>
+          <w:sz w:val="32"/>
+          <w:szCs w:val="32"/>
+        </w:rPr>
+        <w:fldChar w:fldCharType="end"/>
+      </w:r>
+      <w:r>
+        <w:rPr>
+          <w:b/>
+          <w:bCs/>
+          <w:sz w:val="32"/>
+          <w:szCs w:val="32"/>
+        </w:rPr>
+        <w:t xml:space="preserve"> </w:t>
+      </w:r>
+    </w:p>
+    <w:p>
+      <w:pPr>
         <w:jc w:val="center"/>
         <w:rPr>
           <w:rFonts w:ascii="Palatino Linotype" w:hAnsi="Palatino Linotype"/>
@@ -16,52 +83,6 @@
       </w:pPr>
       <w:r>
         <w:rPr>
-          <w:b/>
-          <w:bCs/>
-          <w:sz w:val="32"/>
-          <w:szCs w:val="32"/>
-        </w:rPr>
-        <w:fldChar w:fldCharType="begin"/>
-      </w:r>
-      <w:r>
-        <w:rPr>
-          <w:b/>
-          <w:bCs/>
-          <w:sz w:val="32"/>
-          <w:szCs w:val="32"/>
-        </w:rPr>
-        <w:instrText xml:space="preserve"> MERGEFIELD  "#foreach($sch in $schools)"  \* MERGEFORMAT </w:instrText>
-      </w:r>
-      <w:r>
-        <w:rPr>
-          <w:b/>
-          <w:bCs/>
-          <w:sz w:val="32"/>
-          <w:szCs w:val="32"/>
-        </w:rPr>
-        <w:fldChar w:fldCharType="separate"/>
-      </w:r>
-      <w:r>
-        <w:rPr>
-          <w:b/>
-          <w:bCs/>
-          <w:noProof/>
-          <w:sz w:val="32"/>
-          <w:szCs w:val="32"/>
-        </w:rPr>
-        <w:t>«#foreach($sch in $schools)»</w:t>
-      </w:r>
-      <w:r>
-        <w:rPr>
-          <w:b/>
-          <w:bCs/>
-          <w:sz w:val="32"/>
-          <w:szCs w:val="32"/>
-        </w:rPr>
-        <w:fldChar w:fldCharType="end"/>
-      </w:r>
-      <w:r>
-        <w:rPr>
           <w:rFonts w:ascii="Palatino Linotype" w:hAnsi="Palatino Linotype"/>
           <w:b/>
           <w:bCs/>
@@ -95,7 +116,13 @@
         <w:rPr>
           <w:rFonts w:ascii="Palatino Linotype" w:hAnsi="Palatino Linotype"/>
         </w:rPr>
-        <w:t xml:space="preserve">The award winners of this competition will be felicitated at an awards ceremony which will be held in 2015. The Sri Lankan Mathematics Competition 2015 will be held in the near future. We hope that your school will continue to take part in the competition and that the teachers and parents. </w:t>
+        <w:t>The award winners of this competition will be felicitated at an awards ceremony which will be held in 2015. The Sri Lankan Mathematics Competition 2015 will be held in the near future. We hope that your school will continue to take part in the competition and that the te</w:t>
+      </w:r>
+      <w:r>
+        <w:rPr>
+          <w:rFonts w:ascii="Palatino Linotype" w:hAnsi="Palatino Linotype"/>
+        </w:rPr>
+        <w:t>achers and parents will encourage the students to do so.</w:t>
       </w:r>
     </w:p>
     <w:p>
@@ -108,57 +135,108 @@
         <w:rPr>
           <w:rFonts w:ascii="Palatino Linotype" w:hAnsi="Palatino Linotype"/>
         </w:rPr>
-        <w:t>THE RESULTS OF</w:t>
+        <w:t xml:space="preserve">For more details contact us via 0718565704 or visit us at </w:t>
       </w:r>
       <w:r>
         <w:rPr>
           <w:rFonts w:ascii="Palatino Linotype" w:hAnsi="Palatino Linotype"/>
-        </w:rPr>
-        <w:t xml:space="preserve"> </w:t>
-      </w:r>
+          <w:i/>
+          <w:iCs/>
+        </w:rPr>
+        <w:t>www.slmathsolympiad.org</w:t>
+      </w:r>
+    </w:p>
+    <w:p>
+      <w:pPr>
+        <w:spacing w:after="0"/>
+        <w:jc w:val="center"/>
+        <w:rPr>
+          <w:sz w:val="28"/>
+          <w:szCs w:val="28"/>
+        </w:rPr>
+      </w:pPr>
       <w:r>
         <w:rPr>
           <w:rFonts w:ascii="Palatino Linotype" w:hAnsi="Palatino Linotype"/>
+          <w:b/>
+          <w:bCs/>
+          <w:sz w:val="28"/>
+          <w:szCs w:val="28"/>
+        </w:rPr>
+        <w:t xml:space="preserve">School : </w:t>
+      </w:r>
+      <w:bookmarkStart w:id="0" w:name="_GoBack"/>
+      <w:bookmarkEnd w:id="0"/>
+      <w:r>
+        <w:rPr>
+          <w:rFonts w:ascii="Palatino Linotype" w:hAnsi="Palatino Linotype"/>
+          <w:b/>
+          <w:bCs/>
+          <w:sz w:val="28"/>
+          <w:szCs w:val="28"/>
         </w:rPr>
         <w:fldChar w:fldCharType="begin"/>
       </w:r>
       <w:r>
         <w:rPr>
           <w:rFonts w:ascii="Palatino Linotype" w:hAnsi="Palatino Linotype"/>
+          <w:b/>
+          <w:bCs/>
+          <w:sz w:val="28"/>
+          <w:szCs w:val="28"/>
         </w:rPr>
         <w:instrText xml:space="preserve"> MERGEFIELD  $sch.Name  \* MERGEFORMAT </w:instrText>
       </w:r>
       <w:r>
         <w:rPr>
           <w:rFonts w:ascii="Palatino Linotype" w:hAnsi="Palatino Linotype"/>
+          <w:b/>
+          <w:bCs/>
+          <w:sz w:val="28"/>
+          <w:szCs w:val="28"/>
         </w:rPr>
         <w:fldChar w:fldCharType="separate"/>
       </w:r>
       <w:r>
         <w:rPr>
           <w:rFonts w:ascii="Palatino Linotype" w:hAnsi="Palatino Linotype"/>
+          <w:b/>
+          <w:bCs/>
+          <w:sz w:val="28"/>
+          <w:szCs w:val="28"/>
         </w:rPr>
         <w:t>«$sch.Name»</w:t>
       </w:r>
       <w:r>
         <w:rPr>
           <w:rFonts w:ascii="Palatino Linotype" w:hAnsi="Palatino Linotype"/>
+          <w:b/>
+          <w:bCs/>
+          <w:sz w:val="28"/>
+          <w:szCs w:val="28"/>
         </w:rPr>
         <w:fldChar w:fldCharType="end"/>
       </w:r>
+    </w:p>
+    <w:p>
+      <w:pPr>
+        <w:spacing w:after="0"/>
+        <w:jc w:val="center"/>
+      </w:pPr>
     </w:p>
     <w:tbl>
       <w:tblPr>
         <w:tblStyle w:val="TableGrid"/>
-        <w:tblW w:w="12488" w:type="dxa"/>
+        <w:tblW w:w="7668" w:type="dxa"/>
+        <w:tblInd w:w="1008" w:type="dxa"/>
         <w:tblLayout w:type="fixed"/>
         <w:tblLook w:val="04A0" w:firstRow="1" w:lastRow="0" w:firstColumn="1" w:lastColumn="0" w:noHBand="0" w:noVBand="1"/>
       </w:tblPr>
       <w:tblGrid>
-        <w:gridCol w:w="2578"/>
-        <w:gridCol w:w="3578"/>
-        <w:gridCol w:w="3166"/>
-        <w:gridCol w:w="3166"/>
+        <w:gridCol w:w="1908"/>
+        <w:gridCol w:w="2970"/>
+        <w:gridCol w:w="1440"/>
+        <w:gridCol w:w="1350"/>
       </w:tblGrid>
       <w:tr>
         <w:trPr>
@@ -166,7 +244,7 @@
         </w:trPr>
         <w:tc>
           <w:tcPr>
-            <w:tcW w:w="2578" w:type="dxa"/>
+            <w:tcW w:w="1908" w:type="dxa"/>
             <w:shd w:val="pct50" w:color="auto" w:fill="auto"/>
           </w:tcPr>
           <w:p>
@@ -185,7 +263,7 @@
         </w:tc>
         <w:tc>
           <w:tcPr>
-            <w:tcW w:w="3578" w:type="dxa"/>
+            <w:tcW w:w="2970" w:type="dxa"/>
             <w:shd w:val="pct50" w:color="auto" w:fill="auto"/>
           </w:tcPr>
           <w:p>
@@ -204,7 +282,7 @@
         </w:tc>
         <w:tc>
           <w:tcPr>
-            <w:tcW w:w="3166" w:type="dxa"/>
+            <w:tcW w:w="1440" w:type="dxa"/>
             <w:shd w:val="pct50" w:color="auto" w:fill="auto"/>
           </w:tcPr>
           <w:p>
@@ -223,7 +301,7 @@
         </w:tc>
         <w:tc>
           <w:tcPr>
-            <w:tcW w:w="3166" w:type="dxa"/>
+            <w:tcW w:w="1350" w:type="dxa"/>
             <w:shd w:val="pct50" w:color="auto" w:fill="auto"/>
           </w:tcPr>
           <w:p>
@@ -247,7 +325,7 @@
         </w:trPr>
         <w:tc>
           <w:tcPr>
-            <w:tcW w:w="2578" w:type="dxa"/>
+            <w:tcW w:w="1908" w:type="dxa"/>
             <w:vAlign w:val="center"/>
           </w:tcPr>
           <w:p>
@@ -284,17 +362,7 @@
                 <w:sz w:val="20"/>
                 <w:szCs w:val="20"/>
               </w:rPr>
-              <w:t>«@before-row#foreach</w:t>
-            </w:r>
-            <w:bookmarkStart w:id="0" w:name="_GoBack"/>
-            <w:bookmarkEnd w:id="0"/>
-            <w:r>
-              <w:rPr>
-                <w:noProof/>
-                <w:sz w:val="20"/>
-                <w:szCs w:val="20"/>
-              </w:rPr>
-              <w:t>($std in $sch.Student»</w:t>
+              <w:t>«@before-row#foreach($std in $sch.Student»</w:t>
             </w:r>
             <w:r>
               <w:rPr>
@@ -380,7 +448,7 @@
         </w:tc>
         <w:tc>
           <w:tcPr>
-            <w:tcW w:w="3578" w:type="dxa"/>
+            <w:tcW w:w="2970" w:type="dxa"/>
             <w:vAlign w:val="center"/>
           </w:tcPr>
           <w:p>
@@ -437,10 +505,13 @@
         </w:tc>
         <w:tc>
           <w:tcPr>
-            <w:tcW w:w="3166" w:type="dxa"/>
+            <w:tcW w:w="1440" w:type="dxa"/>
             <w:vAlign w:val="center"/>
           </w:tcPr>
           <w:p>
+            <w:pPr>
+              <w:jc w:val="right"/>
+            </w:pPr>
             <w:r>
               <w:rPr>
                 <w:sz w:val="20"/>
@@ -481,11 +552,12 @@
         </w:tc>
         <w:tc>
           <w:tcPr>
-            <w:tcW w:w="3166" w:type="dxa"/>
+            <w:tcW w:w="1350" w:type="dxa"/>
             <w:vAlign w:val="center"/>
           </w:tcPr>
           <w:p>
             <w:pPr>
+              <w:jc w:val="right"/>
               <w:rPr>
                 <w:sz w:val="20"/>
                 <w:szCs w:val="20"/>
@@ -537,71 +609,92 @@
       </w:r>
     </w:p>
     <w:p>
-      <w:r>
-        <w:lastRenderedPageBreak/>
-        <w:fldChar w:fldCharType="begin"/>
-      </w:r>
-      <w:r>
-        <w:instrText xml:space="preserve"> MERGEFIELD  #end  \* MERGEFORMAT </w:instrText>
-      </w:r>
-      <w:r>
-        <w:fldChar w:fldCharType="separate"/>
-      </w:r>
-      <w:r>
-        <w:rPr>
-          <w:noProof/>
-        </w:rPr>
-        <w:t>«#end»</w:t>
-      </w:r>
-      <w:r>
-        <w:rPr>
-          <w:noProof/>
-        </w:rPr>
-        <w:fldChar w:fldCharType="end"/>
-      </w:r>
+      <w:fldSimple w:instr=" MERGEFIELD  #end  \* MERGEFORMAT ">
+        <w:r>
+          <w:rPr>
+            <w:noProof/>
+          </w:rPr>
+          <w:t>«#end»</w:t>
+        </w:r>
+      </w:fldSimple>
       <w:r>
         <w:br w:type="page"/>
       </w:r>
-    </w:p>
-    <w:p>
-      <w:r>
-        <w:lastRenderedPageBreak/>
-        <w:fldChar w:fldCharType="begin"/>
-      </w:r>
-      <w:r>
-        <w:instrText xml:space="preserve"> MERGEFIELD  #end  \* MERGEFORMAT </w:instrText>
-      </w:r>
-      <w:r>
-        <w:fldChar w:fldCharType="separate"/>
-      </w:r>
-      <w:r>
-        <w:rPr>
-          <w:noProof/>
-        </w:rPr>
-        <w:t>«#end»</w:t>
-      </w:r>
-      <w:r>
-        <w:rPr>
-          <w:noProof/>
-        </w:rPr>
-        <w:fldChar w:fldCharType="end"/>
-      </w:r>
-    </w:p>
-    <w:p>
-      <w:pPr>
-        <w:rPr>
-          <w:rFonts w:ascii="Palatino Linotype" w:hAnsi="Palatino Linotype"/>
-        </w:rPr>
-      </w:pPr>
     </w:p>
     <w:sectPr>
-      <w:pgSz w:w="15840" w:h="12240" w:orient="landscape"/>
-      <w:pgMar w:top="1440" w:right="1440" w:bottom="1440" w:left="1440" w:header="720" w:footer="720" w:gutter="0"/>
-      <w:cols w:space="720"/>
+      <w:footerReference w:type="default" r:id="rId8"/>
+      <w:pgSz w:w="11906" w:h="16838"/>
+      <w:pgMar w:top="426" w:right="1417" w:bottom="1417" w:left="1417" w:header="708" w:footer="708" w:gutter="0"/>
+      <w:cols w:space="708"/>
       <w:docGrid w:linePitch="360"/>
     </w:sectPr>
   </w:body>
 </w:document>
+</file>
+
+<file path=word/endnotes.xml><?xml version="1.0" encoding="utf-8"?>
+<w:endnotes xmlns:wpc="http://schemas.microsoft.com/office/word/2010/wordprocessingCanvas" xmlns:mc="http://schemas.openxmlformats.org/markup-compatibility/2006" xmlns:o="urn:schemas-microsoft-com:office:office" xmlns:r="http://schemas.openxmlformats.org/officeDocument/2006/relationships" xmlns:m="http://schemas.openxmlformats.org/officeDocument/2006/math" xmlns:v="urn:schemas-microsoft-com:vml" xmlns:wp14="http://schemas.microsoft.com/office/word/2010/wordprocessingDrawing" xmlns:wp="http://schemas.openxmlformats.org/drawingml/2006/wordprocessingDrawing" xmlns:w10="urn:schemas-microsoft-com:office:word" xmlns:w="http://schemas.openxmlformats.org/wordprocessingml/2006/main" xmlns:w14="http://schemas.microsoft.com/office/word/2010/wordml" xmlns:wpg="http://schemas.microsoft.com/office/word/2010/wordprocessingGroup" xmlns:wpi="http://schemas.microsoft.com/office/word/2010/wordprocessingInk" xmlns:wne="http://schemas.microsoft.com/office/word/2006/wordml" xmlns:wps="http://schemas.microsoft.com/office/word/2010/wordprocessingShape" mc:Ignorable="w14 wp14">
+  <w:endnote w:type="separator" w:id="-1">
+    <w:p>
+      <w:pPr>
+        <w:spacing w:after="0" w:line="240" w:lineRule="auto"/>
+      </w:pPr>
+      <w:r>
+        <w:separator/>
+      </w:r>
+    </w:p>
+  </w:endnote>
+  <w:endnote w:type="continuationSeparator" w:id="0">
+    <w:p>
+      <w:pPr>
+        <w:spacing w:after="0" w:line="240" w:lineRule="auto"/>
+      </w:pPr>
+      <w:r>
+        <w:continuationSeparator/>
+      </w:r>
+    </w:p>
+  </w:endnote>
+</w:endnotes>
+</file>
+
+<file path=word/footer1.xml><?xml version="1.0" encoding="utf-8"?>
+<w:ftr xmlns:wpc="http://schemas.microsoft.com/office/word/2010/wordprocessingCanvas" xmlns:mc="http://schemas.openxmlformats.org/markup-compatibility/2006" xmlns:o="urn:schemas-microsoft-com:office:office" xmlns:r="http://schemas.openxmlformats.org/officeDocument/2006/relationships" xmlns:m="http://schemas.openxmlformats.org/officeDocument/2006/math" xmlns:v="urn:schemas-microsoft-com:vml" xmlns:wp14="http://schemas.microsoft.com/office/word/2010/wordprocessingDrawing" xmlns:wp="http://schemas.openxmlformats.org/drawingml/2006/wordprocessingDrawing" xmlns:w10="urn:schemas-microsoft-com:office:word" xmlns:w="http://schemas.openxmlformats.org/wordprocessingml/2006/main" xmlns:w14="http://schemas.microsoft.com/office/word/2010/wordml" xmlns:wpg="http://schemas.microsoft.com/office/word/2010/wordprocessingGroup" xmlns:wpi="http://schemas.microsoft.com/office/word/2010/wordprocessingInk" xmlns:wne="http://schemas.microsoft.com/office/word/2006/wordml" xmlns:wps="http://schemas.microsoft.com/office/word/2010/wordprocessingShape" mc:Ignorable="w14 wp14">
+  <w:p>
+    <w:pPr>
+      <w:pStyle w:val="Footer"/>
+    </w:pPr>
+  </w:p>
+  <w:p>
+    <w:pPr>
+      <w:pStyle w:val="Footer"/>
+    </w:pPr>
+  </w:p>
+</w:ftr>
+</file>
+
+<file path=word/footnotes.xml><?xml version="1.0" encoding="utf-8"?>
+<w:footnotes xmlns:wpc="http://schemas.microsoft.com/office/word/2010/wordprocessingCanvas" xmlns:mc="http://schemas.openxmlformats.org/markup-compatibility/2006" xmlns:o="urn:schemas-microsoft-com:office:office" xmlns:r="http://schemas.openxmlformats.org/officeDocument/2006/relationships" xmlns:m="http://schemas.openxmlformats.org/officeDocument/2006/math" xmlns:v="urn:schemas-microsoft-com:vml" xmlns:wp14="http://schemas.microsoft.com/office/word/2010/wordprocessingDrawing" xmlns:wp="http://schemas.openxmlformats.org/drawingml/2006/wordprocessingDrawing" xmlns:w10="urn:schemas-microsoft-com:office:word" xmlns:w="http://schemas.openxmlformats.org/wordprocessingml/2006/main" xmlns:w14="http://schemas.microsoft.com/office/word/2010/wordml" xmlns:wpg="http://schemas.microsoft.com/office/word/2010/wordprocessingGroup" xmlns:wpi="http://schemas.microsoft.com/office/word/2010/wordprocessingInk" xmlns:wne="http://schemas.microsoft.com/office/word/2006/wordml" xmlns:wps="http://schemas.microsoft.com/office/word/2010/wordprocessingShape" mc:Ignorable="w14 wp14">
+  <w:footnote w:type="separator" w:id="-1">
+    <w:p>
+      <w:pPr>
+        <w:spacing w:after="0" w:line="240" w:lineRule="auto"/>
+      </w:pPr>
+      <w:r>
+        <w:separator/>
+      </w:r>
+    </w:p>
+  </w:footnote>
+  <w:footnote w:type="continuationSeparator" w:id="0">
+    <w:p>
+      <w:pPr>
+        <w:spacing w:after="0" w:line="240" w:lineRule="auto"/>
+      </w:pPr>
+      <w:r>
+        <w:continuationSeparator/>
+      </w:r>
+    </w:p>
+  </w:footnote>
+</w:footnotes>
 </file>
 
 <file path=word/styles.xml><?xml version="1.0" encoding="utf-8"?>
@@ -609,10 +702,10 @@
   <w:docDefaults>
     <w:rPrDefault>
       <w:rPr>
-        <w:rFonts w:asciiTheme="minorHAnsi" w:eastAsiaTheme="minorHAnsi" w:hAnsiTheme="minorHAnsi" w:cstheme="minorBidi"/>
+        <w:rFonts w:asciiTheme="minorHAnsi" w:eastAsiaTheme="minorEastAsia" w:hAnsiTheme="minorHAnsi" w:cstheme="minorBidi"/>
         <w:sz w:val="22"/>
         <w:szCs w:val="22"/>
-        <w:lang w:val="en-US" w:eastAsia="en-US" w:bidi="ar-SA"/>
+        <w:lang w:val="fr-FR" w:eastAsia="fr-FR" w:bidi="ar-SA"/>
       </w:rPr>
     </w:rPrDefault>
     <w:pPrDefault>
@@ -763,9 +856,53 @@
   <w:style w:type="paragraph" w:default="1" w:styleId="Normal">
     <w:name w:val="Normal"/>
     <w:qFormat/>
-    <w:rsid w:val="00066E89"/>
+    <w:rsid w:val="00A045EB"/>
+  </w:style>
+  <w:style w:type="paragraph" w:styleId="Heading1">
+    <w:name w:val="heading 1"/>
+    <w:basedOn w:val="Normal"/>
+    <w:next w:val="Normal"/>
+    <w:link w:val="Heading1Char"/>
+    <w:uiPriority w:val="9"/>
+    <w:qFormat/>
+    <w:rsid w:val="003F7A0B"/>
+    <w:pPr>
+      <w:keepNext/>
+      <w:keepLines/>
+      <w:spacing w:before="480" w:after="0"/>
+      <w:outlineLvl w:val="0"/>
+    </w:pPr>
     <w:rPr>
-      <w:lang w:val="en-GB"/>
+      <w:rFonts w:asciiTheme="majorHAnsi" w:eastAsiaTheme="majorEastAsia" w:hAnsiTheme="majorHAnsi" w:cstheme="majorBidi"/>
+      <w:b/>
+      <w:bCs/>
+      <w:color w:val="365F91" w:themeColor="accent1" w:themeShade="BF"/>
+      <w:sz w:val="28"/>
+      <w:szCs w:val="28"/>
+    </w:rPr>
+  </w:style>
+  <w:style w:type="paragraph" w:styleId="Heading2">
+    <w:name w:val="heading 2"/>
+    <w:basedOn w:val="Normal"/>
+    <w:next w:val="Normal"/>
+    <w:link w:val="Heading2Char"/>
+    <w:uiPriority w:val="9"/>
+    <w:unhideWhenUsed/>
+    <w:qFormat/>
+    <w:rsid w:val="00E56760"/>
+    <w:pPr>
+      <w:keepNext/>
+      <w:keepLines/>
+      <w:spacing w:before="200" w:after="0"/>
+      <w:outlineLvl w:val="1"/>
+    </w:pPr>
+    <w:rPr>
+      <w:rFonts w:asciiTheme="majorHAnsi" w:eastAsiaTheme="majorEastAsia" w:hAnsiTheme="majorHAnsi" w:cstheme="majorBidi"/>
+      <w:b/>
+      <w:bCs/>
+      <w:color w:val="4F81BD" w:themeColor="accent1"/>
+      <w:sz w:val="26"/>
+      <w:szCs w:val="26"/>
     </w:rPr>
   </w:style>
   <w:style w:type="character" w:default="1" w:styleId="DefaultParagraphFont">
@@ -795,49 +932,14 @@
     <w:semiHidden/>
     <w:unhideWhenUsed/>
   </w:style>
-  <w:style w:type="paragraph" w:styleId="BalloonText">
-    <w:name w:val="Balloon Text"/>
-    <w:basedOn w:val="Normal"/>
-    <w:link w:val="BalloonTextChar"/>
-    <w:uiPriority w:val="99"/>
-    <w:semiHidden/>
-    <w:unhideWhenUsed/>
-    <w:rsid w:val="0031553E"/>
-    <w:pPr>
-      <w:spacing w:after="0" w:line="240" w:lineRule="auto"/>
-    </w:pPr>
-    <w:rPr>
-      <w:rFonts w:ascii="Tahoma" w:hAnsi="Tahoma" w:cs="Tahoma"/>
-      <w:sz w:val="16"/>
-      <w:szCs w:val="16"/>
-    </w:rPr>
-  </w:style>
-  <w:style w:type="character" w:customStyle="1" w:styleId="BalloonTextChar">
-    <w:name w:val="Balloon Text Char"/>
-    <w:basedOn w:val="DefaultParagraphFont"/>
-    <w:link w:val="BalloonText"/>
-    <w:uiPriority w:val="99"/>
-    <w:semiHidden/>
-    <w:rsid w:val="0031553E"/>
-    <w:rPr>
-      <w:rFonts w:ascii="Tahoma" w:hAnsi="Tahoma" w:cs="Tahoma"/>
-      <w:sz w:val="16"/>
-      <w:szCs w:val="16"/>
-      <w:lang w:val="en-GB"/>
-    </w:rPr>
-  </w:style>
   <w:style w:type="table" w:styleId="TableGrid">
     <w:name w:val="Table Grid"/>
     <w:basedOn w:val="TableNormal"/>
     <w:uiPriority w:val="59"/>
-    <w:rsid w:val="00B266D7"/>
+    <w:rsid w:val="005D6D71"/>
     <w:pPr>
       <w:spacing w:after="0" w:line="240" w:lineRule="auto"/>
     </w:pPr>
-    <w:rPr>
-      <w:rFonts w:eastAsiaTheme="minorEastAsia"/>
-      <w:lang w:val="fr-FR" w:eastAsia="fr-FR"/>
-    </w:rPr>
     <w:tblPr>
       <w:tblInd w:w="0" w:type="dxa"/>
       <w:tblBorders>
@@ -855,6 +957,213 @@
         <w:right w:w="108" w:type="dxa"/>
       </w:tblCellMar>
     </w:tblPr>
+  </w:style>
+  <w:style w:type="character" w:styleId="Hyperlink">
+    <w:name w:val="Hyperlink"/>
+    <w:basedOn w:val="DefaultParagraphFont"/>
+    <w:uiPriority w:val="99"/>
+    <w:unhideWhenUsed/>
+    <w:rsid w:val="00FC2ED3"/>
+    <w:rPr>
+      <w:color w:val="0000FF" w:themeColor="hyperlink"/>
+      <w:u w:val="single"/>
+    </w:rPr>
+  </w:style>
+  <w:style w:type="character" w:styleId="IntenseEmphasis">
+    <w:name w:val="Intense Emphasis"/>
+    <w:basedOn w:val="DefaultParagraphFont"/>
+    <w:uiPriority w:val="21"/>
+    <w:qFormat/>
+    <w:rsid w:val="003F7A0B"/>
+    <w:rPr>
+      <w:b/>
+      <w:bCs/>
+      <w:i/>
+      <w:iCs/>
+      <w:color w:val="4F81BD" w:themeColor="accent1"/>
+    </w:rPr>
+  </w:style>
+  <w:style w:type="character" w:customStyle="1" w:styleId="Heading1Char">
+    <w:name w:val="Heading 1 Char"/>
+    <w:basedOn w:val="DefaultParagraphFont"/>
+    <w:link w:val="Heading1"/>
+    <w:uiPriority w:val="9"/>
+    <w:rsid w:val="003F7A0B"/>
+    <w:rPr>
+      <w:rFonts w:asciiTheme="majorHAnsi" w:eastAsiaTheme="majorEastAsia" w:hAnsiTheme="majorHAnsi" w:cstheme="majorBidi"/>
+      <w:b/>
+      <w:bCs/>
+      <w:color w:val="365F91" w:themeColor="accent1" w:themeShade="BF"/>
+      <w:sz w:val="28"/>
+      <w:szCs w:val="28"/>
+    </w:rPr>
+  </w:style>
+  <w:style w:type="character" w:customStyle="1" w:styleId="Heading2Char">
+    <w:name w:val="Heading 2 Char"/>
+    <w:basedOn w:val="DefaultParagraphFont"/>
+    <w:link w:val="Heading2"/>
+    <w:uiPriority w:val="9"/>
+    <w:rsid w:val="00E56760"/>
+    <w:rPr>
+      <w:rFonts w:asciiTheme="majorHAnsi" w:eastAsiaTheme="majorEastAsia" w:hAnsiTheme="majorHAnsi" w:cstheme="majorBidi"/>
+      <w:b/>
+      <w:bCs/>
+      <w:color w:val="4F81BD" w:themeColor="accent1"/>
+      <w:sz w:val="26"/>
+      <w:szCs w:val="26"/>
+    </w:rPr>
+  </w:style>
+  <w:style w:type="paragraph" w:styleId="EndnoteText">
+    <w:name w:val="endnote text"/>
+    <w:basedOn w:val="Normal"/>
+    <w:link w:val="EndnoteTextChar"/>
+    <w:uiPriority w:val="99"/>
+    <w:semiHidden/>
+    <w:unhideWhenUsed/>
+    <w:rsid w:val="00503583"/>
+    <w:pPr>
+      <w:spacing w:after="0" w:line="240" w:lineRule="auto"/>
+    </w:pPr>
+    <w:rPr>
+      <w:sz w:val="20"/>
+      <w:szCs w:val="20"/>
+    </w:rPr>
+  </w:style>
+  <w:style w:type="character" w:customStyle="1" w:styleId="EndnoteTextChar">
+    <w:name w:val="Endnote Text Char"/>
+    <w:basedOn w:val="DefaultParagraphFont"/>
+    <w:link w:val="EndnoteText"/>
+    <w:uiPriority w:val="99"/>
+    <w:semiHidden/>
+    <w:rsid w:val="00503583"/>
+    <w:rPr>
+      <w:sz w:val="20"/>
+      <w:szCs w:val="20"/>
+    </w:rPr>
+  </w:style>
+  <w:style w:type="character" w:styleId="EndnoteReference">
+    <w:name w:val="endnote reference"/>
+    <w:basedOn w:val="DefaultParagraphFont"/>
+    <w:uiPriority w:val="99"/>
+    <w:semiHidden/>
+    <w:unhideWhenUsed/>
+    <w:rsid w:val="00503583"/>
+    <w:rPr>
+      <w:vertAlign w:val="superscript"/>
+    </w:rPr>
+  </w:style>
+  <w:style w:type="paragraph" w:styleId="FootnoteText">
+    <w:name w:val="footnote text"/>
+    <w:basedOn w:val="Normal"/>
+    <w:link w:val="FootnoteTextChar"/>
+    <w:uiPriority w:val="99"/>
+    <w:semiHidden/>
+    <w:unhideWhenUsed/>
+    <w:rsid w:val="00503583"/>
+    <w:pPr>
+      <w:spacing w:after="0" w:line="240" w:lineRule="auto"/>
+    </w:pPr>
+    <w:rPr>
+      <w:sz w:val="20"/>
+      <w:szCs w:val="20"/>
+    </w:rPr>
+  </w:style>
+  <w:style w:type="character" w:customStyle="1" w:styleId="FootnoteTextChar">
+    <w:name w:val="Footnote Text Char"/>
+    <w:basedOn w:val="DefaultParagraphFont"/>
+    <w:link w:val="FootnoteText"/>
+    <w:uiPriority w:val="99"/>
+    <w:semiHidden/>
+    <w:rsid w:val="00503583"/>
+    <w:rPr>
+      <w:sz w:val="20"/>
+      <w:szCs w:val="20"/>
+    </w:rPr>
+  </w:style>
+  <w:style w:type="character" w:styleId="FootnoteReference">
+    <w:name w:val="footnote reference"/>
+    <w:basedOn w:val="DefaultParagraphFont"/>
+    <w:uiPriority w:val="99"/>
+    <w:semiHidden/>
+    <w:unhideWhenUsed/>
+    <w:rsid w:val="00503583"/>
+    <w:rPr>
+      <w:vertAlign w:val="superscript"/>
+    </w:rPr>
+  </w:style>
+  <w:style w:type="paragraph" w:styleId="Header">
+    <w:name w:val="header"/>
+    <w:basedOn w:val="Normal"/>
+    <w:link w:val="HeaderChar"/>
+    <w:uiPriority w:val="99"/>
+    <w:unhideWhenUsed/>
+    <w:rsid w:val="007B45E2"/>
+    <w:pPr>
+      <w:tabs>
+        <w:tab w:val="center" w:pos="4680"/>
+        <w:tab w:val="right" w:pos="9360"/>
+      </w:tabs>
+      <w:spacing w:after="0" w:line="240" w:lineRule="auto"/>
+    </w:pPr>
+  </w:style>
+  <w:style w:type="character" w:customStyle="1" w:styleId="HeaderChar">
+    <w:name w:val="Header Char"/>
+    <w:basedOn w:val="DefaultParagraphFont"/>
+    <w:link w:val="Header"/>
+    <w:uiPriority w:val="99"/>
+    <w:rsid w:val="007B45E2"/>
+  </w:style>
+  <w:style w:type="paragraph" w:styleId="Footer">
+    <w:name w:val="footer"/>
+    <w:basedOn w:val="Normal"/>
+    <w:link w:val="FooterChar"/>
+    <w:uiPriority w:val="99"/>
+    <w:unhideWhenUsed/>
+    <w:rsid w:val="007B45E2"/>
+    <w:pPr>
+      <w:tabs>
+        <w:tab w:val="center" w:pos="4680"/>
+        <w:tab w:val="right" w:pos="9360"/>
+      </w:tabs>
+      <w:spacing w:after="0" w:line="240" w:lineRule="auto"/>
+    </w:pPr>
+  </w:style>
+  <w:style w:type="character" w:customStyle="1" w:styleId="FooterChar">
+    <w:name w:val="Footer Char"/>
+    <w:basedOn w:val="DefaultParagraphFont"/>
+    <w:link w:val="Footer"/>
+    <w:uiPriority w:val="99"/>
+    <w:rsid w:val="007B45E2"/>
+  </w:style>
+  <w:style w:type="paragraph" w:styleId="BalloonText">
+    <w:name w:val="Balloon Text"/>
+    <w:basedOn w:val="Normal"/>
+    <w:link w:val="BalloonTextChar"/>
+    <w:uiPriority w:val="99"/>
+    <w:semiHidden/>
+    <w:unhideWhenUsed/>
+    <w:rsid w:val="007B45E2"/>
+    <w:pPr>
+      <w:spacing w:after="0" w:line="240" w:lineRule="auto"/>
+    </w:pPr>
+    <w:rPr>
+      <w:rFonts w:ascii="Tahoma" w:hAnsi="Tahoma" w:cs="Tahoma"/>
+      <w:sz w:val="16"/>
+      <w:szCs w:val="16"/>
+    </w:rPr>
+  </w:style>
+  <w:style w:type="character" w:customStyle="1" w:styleId="BalloonTextChar">
+    <w:name w:val="Balloon Text Char"/>
+    <w:basedOn w:val="DefaultParagraphFont"/>
+    <w:link w:val="BalloonText"/>
+    <w:uiPriority w:val="99"/>
+    <w:semiHidden/>
+    <w:rsid w:val="007B45E2"/>
+    <w:rPr>
+      <w:rFonts w:ascii="Tahoma" w:hAnsi="Tahoma" w:cs="Tahoma"/>
+      <w:sz w:val="16"/>
+      <w:szCs w:val="16"/>
+    </w:rPr>
   </w:style>
 </w:styles>
 </file>
@@ -1050,7 +1359,7 @@
 </file>
 
 <file path=word/theme/theme1.xml><?xml version="1.0" encoding="utf-8"?>
-<a:theme xmlns:a="http://schemas.openxmlformats.org/drawingml/2006/main" name="Office Theme">
+<a:theme xmlns:a="http://schemas.openxmlformats.org/drawingml/2006/main" name="Thème Office">
   <a:themeElements>
     <a:clrScheme name="Office">
       <a:dk1>
@@ -1330,4 +1639,16 @@
   <a:objectDefaults/>
   <a:extraClrSchemeLst/>
 </a:theme>
+</file>
+
+<file path=customXml/item1.xml><?xml version="1.0" encoding="utf-8"?>
+<b:Sources xmlns:b="http://schemas.openxmlformats.org/officeDocument/2006/bibliography" xmlns="http://schemas.openxmlformats.org/officeDocument/2006/bibliography" SelectedStyle="\APA.XSL" StyleName="APA"/>
+</file>
+
+<file path=customXml/itemProps1.xml><?xml version="1.0" encoding="utf-8"?>
+<ds:datastoreItem xmlns:ds="http://schemas.openxmlformats.org/officeDocument/2006/customXml" ds:itemID="{485E46EB-0C02-4716-9C44-C58DF334696F}">
+  <ds:schemaRefs>
+    <ds:schemaRef ds:uri="http://schemas.openxmlformats.org/officeDocument/2006/bibliography"/>
+  </ds:schemaRefs>
+</ds:datastoreItem>
 </file>
</xml_diff>